<commit_message>
Finished create transaction method
</commit_message>
<xml_diff>
--- a/Testiranje i implementacija web servisa u Spring frameworku.docx
+++ b/Testiranje i implementacija web servisa u Spring frameworku.docx
@@ -37,8 +37,13 @@
         <w:pStyle w:val="Title"/>
         <w:jc w:val="center"/>
       </w:pPr>
-      <w:r>
-        <w:t xml:space="preserve">Testiranje </w:t>
+      <w:proofErr w:type="spellStart"/>
+      <w:r>
+        <w:t>Testiranje</w:t>
+      </w:r>
+      <w:proofErr w:type="spellEnd"/>
+      <w:r>
+        <w:t xml:space="preserve"> </w:t>
       </w:r>
       <w:proofErr w:type="spellStart"/>
       <w:r>
@@ -2305,6 +2310,33 @@
       </w:r>
       <w:proofErr w:type="spellEnd"/>
     </w:p>
+    <w:p>
+      <w:pPr>
+        <w:pStyle w:val="Heading2"/>
+      </w:pPr>
+      <w:proofErr w:type="spellStart"/>
+      <w:r>
+        <w:t>Implementacija</w:t>
+      </w:r>
+      <w:proofErr w:type="spellEnd"/>
+      <w:r>
+        <w:t xml:space="preserve"> </w:t>
+      </w:r>
+      <w:proofErr w:type="spellStart"/>
+      <w:r>
+        <w:t>jednostavnog</w:t>
+      </w:r>
+      <w:proofErr w:type="spellEnd"/>
+      <w:r>
+        <w:t xml:space="preserve"> web </w:t>
+      </w:r>
+      <w:proofErr w:type="spellStart"/>
+      <w:r>
+        <w:t>servisa</w:t>
+      </w:r>
+      <w:proofErr w:type="spellEnd"/>
+    </w:p>
+    <w:p/>
     <w:p/>
     <w:p>
       <w:pPr>
@@ -4455,103 +4487,39 @@
           <w:rFonts w:ascii="Times New Roman" w:hAnsi="Times New Roman" w:cs="Times New Roman"/>
           <w:sz w:val="24"/>
         </w:rPr>
-        <w:t>sortiranje</w:t>
-      </w:r>
-      <w:proofErr w:type="spellEnd"/>
-      <w:r>
-        <w:rPr>
-          <w:rFonts w:ascii="Times New Roman" w:hAnsi="Times New Roman" w:cs="Times New Roman"/>
-          <w:sz w:val="24"/>
-        </w:rPr>
-        <w:t xml:space="preserve"> </w:t>
-      </w:r>
-      <w:proofErr w:type="spellStart"/>
-      <w:r>
-        <w:rPr>
-          <w:rFonts w:ascii="Times New Roman" w:hAnsi="Times New Roman" w:cs="Times New Roman"/>
-          <w:sz w:val="24"/>
-        </w:rPr>
-        <w:t>transakcija</w:t>
-      </w:r>
-      <w:proofErr w:type="spellEnd"/>
-      <w:r>
-        <w:rPr>
-          <w:rFonts w:ascii="Times New Roman" w:hAnsi="Times New Roman" w:cs="Times New Roman"/>
-          <w:sz w:val="24"/>
-        </w:rPr>
-        <w:t xml:space="preserve"> </w:t>
-      </w:r>
-      <w:proofErr w:type="spellStart"/>
-      <w:r>
-        <w:rPr>
-          <w:rFonts w:ascii="Times New Roman" w:hAnsi="Times New Roman" w:cs="Times New Roman"/>
-          <w:sz w:val="24"/>
-        </w:rPr>
-        <w:t>po</w:t>
-      </w:r>
-      <w:proofErr w:type="spellEnd"/>
-      <w:r>
-        <w:rPr>
-          <w:rFonts w:ascii="Times New Roman" w:hAnsi="Times New Roman" w:cs="Times New Roman"/>
-          <w:sz w:val="24"/>
-        </w:rPr>
-        <w:t xml:space="preserve"> </w:t>
-      </w:r>
-      <w:proofErr w:type="spellStart"/>
-      <w:r>
-        <w:rPr>
-          <w:rFonts w:ascii="Times New Roman" w:hAnsi="Times New Roman" w:cs="Times New Roman"/>
-          <w:sz w:val="24"/>
-        </w:rPr>
-        <w:t>iznosu</w:t>
-      </w:r>
-      <w:proofErr w:type="spellEnd"/>
-      <w:r>
-        <w:rPr>
-          <w:rFonts w:ascii="Times New Roman" w:hAnsi="Times New Roman" w:cs="Times New Roman"/>
-          <w:sz w:val="24"/>
-        </w:rPr>
-        <w:t xml:space="preserve"> - </w:t>
-      </w:r>
-      <w:proofErr w:type="spellStart"/>
-      <w:r>
-        <w:rPr>
-          <w:rFonts w:ascii="Times New Roman" w:hAnsi="Times New Roman" w:cs="Times New Roman"/>
-          <w:sz w:val="24"/>
-        </w:rPr>
-        <w:t>opadajuće</w:t>
-      </w:r>
-      <w:proofErr w:type="spellEnd"/>
-      <w:r>
-        <w:rPr>
-          <w:rFonts w:ascii="Times New Roman" w:hAnsi="Times New Roman" w:cs="Times New Roman"/>
-          <w:sz w:val="24"/>
-        </w:rPr>
-        <w:t xml:space="preserve"> </w:t>
-      </w:r>
-      <w:proofErr w:type="spellStart"/>
-      <w:r>
-        <w:rPr>
-          <w:rFonts w:ascii="Times New Roman" w:hAnsi="Times New Roman" w:cs="Times New Roman"/>
-          <w:sz w:val="24"/>
-        </w:rPr>
-        <w:t>i</w:t>
-      </w:r>
-      <w:proofErr w:type="spellEnd"/>
-      <w:r>
-        <w:rPr>
-          <w:rFonts w:ascii="Times New Roman" w:hAnsi="Times New Roman" w:cs="Times New Roman"/>
-          <w:sz w:val="24"/>
-        </w:rPr>
-        <w:t xml:space="preserve"> </w:t>
-      </w:r>
-      <w:proofErr w:type="spellStart"/>
-      <w:r>
-        <w:rPr>
-          <w:rFonts w:ascii="Times New Roman" w:hAnsi="Times New Roman" w:cs="Times New Roman"/>
-          <w:sz w:val="24"/>
-        </w:rPr>
-        <w:t>rastuće</w:t>
+        <w:t>kreiranje</w:t>
+      </w:r>
+      <w:proofErr w:type="spellEnd"/>
+      <w:r>
+        <w:rPr>
+          <w:rFonts w:ascii="Times New Roman" w:hAnsi="Times New Roman" w:cs="Times New Roman"/>
+          <w:sz w:val="24"/>
+        </w:rPr>
+        <w:t xml:space="preserve"> </w:t>
+      </w:r>
+      <w:proofErr w:type="spellStart"/>
+      <w:r>
+        <w:rPr>
+          <w:rFonts w:ascii="Times New Roman" w:hAnsi="Times New Roman" w:cs="Times New Roman"/>
+          <w:sz w:val="24"/>
+        </w:rPr>
+        <w:t>nove</w:t>
+      </w:r>
+      <w:proofErr w:type="spellEnd"/>
+      <w:r>
+        <w:rPr>
+          <w:rFonts w:ascii="Times New Roman" w:hAnsi="Times New Roman" w:cs="Times New Roman"/>
+          <w:sz w:val="24"/>
+        </w:rPr>
+        <w:t xml:space="preserve"> </w:t>
+      </w:r>
+      <w:proofErr w:type="spellStart"/>
+      <w:r>
+        <w:rPr>
+          <w:rFonts w:ascii="Times New Roman" w:hAnsi="Times New Roman" w:cs="Times New Roman"/>
+          <w:sz w:val="24"/>
+        </w:rPr>
+        <w:t>transakcije</w:t>
       </w:r>
       <w:proofErr w:type="spellEnd"/>
     </w:p>
@@ -4574,7 +4542,14 @@
           <w:rFonts w:ascii="Times New Roman" w:hAnsi="Times New Roman" w:cs="Times New Roman"/>
           <w:sz w:val="24"/>
         </w:rPr>
-        <w:t>sortiranje</w:t>
+        <w:t>s</w:t>
+      </w:r>
+      <w:r>
+        <w:rPr>
+          <w:rFonts w:ascii="Times New Roman" w:hAnsi="Times New Roman" w:cs="Times New Roman"/>
+          <w:sz w:val="24"/>
+        </w:rPr>
+        <w:t>ortiranje</w:t>
       </w:r>
       <w:proofErr w:type="spellEnd"/>
       <w:r>
@@ -4622,55 +4597,7 @@
           <w:rFonts w:ascii="Times New Roman" w:hAnsi="Times New Roman" w:cs="Times New Roman"/>
           <w:sz w:val="24"/>
         </w:rPr>
-        <w:t>nazivu</w:t>
-      </w:r>
-      <w:proofErr w:type="spellEnd"/>
-      <w:r>
-        <w:rPr>
-          <w:rFonts w:ascii="Times New Roman" w:hAnsi="Times New Roman" w:cs="Times New Roman"/>
-          <w:sz w:val="24"/>
-        </w:rPr>
-        <w:t xml:space="preserve"> - </w:t>
-      </w:r>
-      <w:proofErr w:type="spellStart"/>
-      <w:r>
-        <w:rPr>
-          <w:rFonts w:ascii="Times New Roman" w:hAnsi="Times New Roman" w:cs="Times New Roman"/>
-          <w:sz w:val="24"/>
-        </w:rPr>
-        <w:t>opadajuće</w:t>
-      </w:r>
-      <w:proofErr w:type="spellEnd"/>
-      <w:r>
-        <w:rPr>
-          <w:rFonts w:ascii="Times New Roman" w:hAnsi="Times New Roman" w:cs="Times New Roman"/>
-          <w:sz w:val="24"/>
-        </w:rPr>
-        <w:t xml:space="preserve"> </w:t>
-      </w:r>
-      <w:proofErr w:type="spellStart"/>
-      <w:r>
-        <w:rPr>
-          <w:rFonts w:ascii="Times New Roman" w:hAnsi="Times New Roman" w:cs="Times New Roman"/>
-          <w:sz w:val="24"/>
-        </w:rPr>
-        <w:t>i</w:t>
-      </w:r>
-      <w:proofErr w:type="spellEnd"/>
-      <w:r>
-        <w:rPr>
-          <w:rFonts w:ascii="Times New Roman" w:hAnsi="Times New Roman" w:cs="Times New Roman"/>
-          <w:sz w:val="24"/>
-        </w:rPr>
-        <w:t xml:space="preserve"> </w:t>
-      </w:r>
-      <w:proofErr w:type="spellStart"/>
-      <w:r>
-        <w:rPr>
-          <w:rFonts w:ascii="Times New Roman" w:hAnsi="Times New Roman" w:cs="Times New Roman"/>
-          <w:sz w:val="24"/>
-        </w:rPr>
-        <w:t>rastuće</w:t>
+        <w:t>iznosu</w:t>
       </w:r>
       <w:proofErr w:type="spellEnd"/>
     </w:p>
@@ -4687,6 +4614,8 @@
           <w:sz w:val="24"/>
         </w:rPr>
       </w:pPr>
+      <w:bookmarkStart w:id="2" w:name="_GoBack"/>
+      <w:bookmarkEnd w:id="2"/>
       <w:proofErr w:type="spellStart"/>
       <w:r>
         <w:rPr>
@@ -5017,7 +4946,14 @@
           <w:rFonts w:ascii="Times New Roman" w:hAnsi="Times New Roman" w:cs="Times New Roman"/>
           <w:sz w:val="24"/>
         </w:rPr>
-        <w:t xml:space="preserve"> je tip </w:t>
+        <w:t xml:space="preserve"> je t</w:t>
+      </w:r>
+      <w:r>
+        <w:rPr>
+          <w:rFonts w:ascii="Times New Roman" w:hAnsi="Times New Roman" w:cs="Times New Roman"/>
+          <w:sz w:val="24"/>
+        </w:rPr>
+        <w:t xml:space="preserve">ip </w:t>
       </w:r>
       <w:proofErr w:type="spellStart"/>
       <w:r>
@@ -5065,7 +5001,23 @@
           <w:rFonts w:ascii="Times New Roman" w:hAnsi="Times New Roman" w:cs="Times New Roman"/>
           <w:sz w:val="24"/>
         </w:rPr>
-        <w:t>), interval (</w:t>
+        <w:t xml:space="preserve">) </w:t>
+      </w:r>
+      <w:proofErr w:type="spellStart"/>
+      <w:r>
+        <w:rPr>
+          <w:rFonts w:ascii="Times New Roman" w:hAnsi="Times New Roman" w:cs="Times New Roman"/>
+          <w:sz w:val="24"/>
+        </w:rPr>
+        <w:t>i</w:t>
+      </w:r>
+      <w:proofErr w:type="spellEnd"/>
+      <w:r>
+        <w:rPr>
+          <w:rFonts w:ascii="Times New Roman" w:hAnsi="Times New Roman" w:cs="Times New Roman"/>
+          <w:sz w:val="24"/>
+        </w:rPr>
+        <w:t xml:space="preserve"> interval (</w:t>
       </w:r>
       <w:proofErr w:type="spellStart"/>
       <w:r>
@@ -5105,7 +5057,14 @@
           <w:rFonts w:ascii="Times New Roman" w:hAnsi="Times New Roman" w:cs="Times New Roman"/>
           <w:sz w:val="24"/>
         </w:rPr>
-        <w:t>nakon</w:t>
+        <w:t>nako</w:t>
+      </w:r>
+      <w:r>
+        <w:rPr>
+          <w:rFonts w:ascii="Times New Roman" w:hAnsi="Times New Roman" w:cs="Times New Roman"/>
+          <w:sz w:val="24"/>
+        </w:rPr>
+        <w:t>n</w:t>
       </w:r>
       <w:proofErr w:type="spellEnd"/>
       <w:r>
@@ -5145,6 +5104,22 @@
           <w:rFonts w:ascii="Times New Roman" w:hAnsi="Times New Roman" w:cs="Times New Roman"/>
           <w:sz w:val="24"/>
         </w:rPr>
+        <w:t xml:space="preserve"> REGULAR </w:t>
+      </w:r>
+      <w:proofErr w:type="spellStart"/>
+      <w:r>
+        <w:rPr>
+          <w:rFonts w:ascii="Times New Roman" w:hAnsi="Times New Roman" w:cs="Times New Roman"/>
+          <w:sz w:val="24"/>
+        </w:rPr>
+        <w:t>tipa</w:t>
+      </w:r>
+      <w:proofErr w:type="spellEnd"/>
+      <w:r>
+        <w:rPr>
+          <w:rFonts w:ascii="Times New Roman" w:hAnsi="Times New Roman" w:cs="Times New Roman"/>
+          <w:sz w:val="24"/>
+        </w:rPr>
         <w:t xml:space="preserve"> </w:t>
       </w:r>
       <w:proofErr w:type="spellStart"/>
@@ -5161,161 +5136,8 @@
           <w:rFonts w:ascii="Times New Roman" w:hAnsi="Times New Roman" w:cs="Times New Roman"/>
           <w:sz w:val="24"/>
         </w:rPr>
-        <w:t xml:space="preserve">, </w:t>
-      </w:r>
-      <w:proofErr w:type="spellStart"/>
-      <w:r>
-        <w:rPr>
-          <w:rFonts w:ascii="Times New Roman" w:hAnsi="Times New Roman" w:cs="Times New Roman"/>
-          <w:sz w:val="24"/>
-        </w:rPr>
-        <w:t>samo</w:t>
-      </w:r>
-      <w:proofErr w:type="spellEnd"/>
-      <w:r>
-        <w:rPr>
-          <w:rFonts w:ascii="Times New Roman" w:hAnsi="Times New Roman" w:cs="Times New Roman"/>
-          <w:sz w:val="24"/>
-        </w:rPr>
-        <w:t xml:space="preserve"> </w:t>
-      </w:r>
-      <w:proofErr w:type="spellStart"/>
-      <w:r>
-        <w:rPr>
-          <w:rFonts w:ascii="Times New Roman" w:hAnsi="Times New Roman" w:cs="Times New Roman"/>
-          <w:sz w:val="24"/>
-        </w:rPr>
-        <w:t>za</w:t>
-      </w:r>
-      <w:proofErr w:type="spellEnd"/>
-      <w:r>
-        <w:rPr>
-          <w:rFonts w:ascii="Times New Roman" w:hAnsi="Times New Roman" w:cs="Times New Roman"/>
-          <w:sz w:val="24"/>
-        </w:rPr>
-        <w:t xml:space="preserve"> REGULAR </w:t>
-      </w:r>
-      <w:proofErr w:type="spellStart"/>
-      <w:r>
-        <w:rPr>
-          <w:rFonts w:ascii="Times New Roman" w:hAnsi="Times New Roman" w:cs="Times New Roman"/>
-          <w:sz w:val="24"/>
-        </w:rPr>
-        <w:t>tipove</w:t>
-      </w:r>
-      <w:proofErr w:type="spellEnd"/>
-      <w:r>
-        <w:rPr>
-          <w:rFonts w:ascii="Times New Roman" w:hAnsi="Times New Roman" w:cs="Times New Roman"/>
-          <w:sz w:val="24"/>
-        </w:rPr>
-        <w:t xml:space="preserve"> </w:t>
-      </w:r>
-      <w:proofErr w:type="spellStart"/>
-      <w:r>
-        <w:rPr>
-          <w:rFonts w:ascii="Times New Roman" w:hAnsi="Times New Roman" w:cs="Times New Roman"/>
-          <w:sz w:val="24"/>
-        </w:rPr>
-        <w:t>transakcija</w:t>
-      </w:r>
-      <w:proofErr w:type="spellEnd"/>
-      <w:r>
-        <w:rPr>
-          <w:rFonts w:ascii="Times New Roman" w:hAnsi="Times New Roman" w:cs="Times New Roman"/>
-          <w:sz w:val="24"/>
-        </w:rPr>
-        <w:t xml:space="preserve">) </w:t>
-      </w:r>
-      <w:proofErr w:type="spellStart"/>
-      <w:r>
-        <w:rPr>
-          <w:rFonts w:ascii="Times New Roman" w:hAnsi="Times New Roman" w:cs="Times New Roman"/>
-          <w:sz w:val="24"/>
-        </w:rPr>
-        <w:t>i</w:t>
-      </w:r>
-      <w:proofErr w:type="spellEnd"/>
-      <w:r>
-        <w:rPr>
-          <w:rFonts w:ascii="Times New Roman" w:hAnsi="Times New Roman" w:cs="Times New Roman"/>
-          <w:sz w:val="24"/>
-        </w:rPr>
-        <w:t xml:space="preserve"> datum </w:t>
-      </w:r>
-      <w:proofErr w:type="spellStart"/>
-      <w:r>
-        <w:rPr>
-          <w:rFonts w:ascii="Times New Roman" w:hAnsi="Times New Roman" w:cs="Times New Roman"/>
-          <w:sz w:val="24"/>
-        </w:rPr>
-        <w:t>nakon</w:t>
-      </w:r>
-      <w:proofErr w:type="spellEnd"/>
-      <w:r>
-        <w:rPr>
-          <w:rFonts w:ascii="Times New Roman" w:hAnsi="Times New Roman" w:cs="Times New Roman"/>
-          <w:sz w:val="24"/>
-        </w:rPr>
-        <w:t xml:space="preserve"> </w:t>
-      </w:r>
-      <w:proofErr w:type="spellStart"/>
-      <w:r>
-        <w:rPr>
-          <w:rFonts w:ascii="Times New Roman" w:hAnsi="Times New Roman" w:cs="Times New Roman"/>
-          <w:sz w:val="24"/>
-        </w:rPr>
-        <w:t>kojeg</w:t>
-      </w:r>
-      <w:proofErr w:type="spellEnd"/>
-      <w:r>
-        <w:rPr>
-          <w:rFonts w:ascii="Times New Roman" w:hAnsi="Times New Roman" w:cs="Times New Roman"/>
-          <w:sz w:val="24"/>
-        </w:rPr>
-        <w:t xml:space="preserve"> se </w:t>
-      </w:r>
-      <w:proofErr w:type="spellStart"/>
-      <w:r>
-        <w:rPr>
-          <w:rFonts w:ascii="Times New Roman" w:hAnsi="Times New Roman" w:cs="Times New Roman"/>
-          <w:sz w:val="24"/>
-        </w:rPr>
-        <w:t>prekidaju</w:t>
-      </w:r>
-      <w:proofErr w:type="spellEnd"/>
-      <w:r>
-        <w:rPr>
-          <w:rFonts w:ascii="Times New Roman" w:hAnsi="Times New Roman" w:cs="Times New Roman"/>
-          <w:sz w:val="24"/>
-        </w:rPr>
-        <w:t xml:space="preserve"> </w:t>
-      </w:r>
-      <w:proofErr w:type="spellStart"/>
-      <w:r>
-        <w:rPr>
-          <w:rFonts w:ascii="Times New Roman" w:hAnsi="Times New Roman" w:cs="Times New Roman"/>
-          <w:sz w:val="24"/>
-        </w:rPr>
-        <w:t>transakcije</w:t>
-      </w:r>
-      <w:proofErr w:type="spellEnd"/>
-      <w:r>
-        <w:rPr>
-          <w:rFonts w:ascii="Times New Roman" w:hAnsi="Times New Roman" w:cs="Times New Roman"/>
-          <w:sz w:val="24"/>
-        </w:rPr>
-        <w:t xml:space="preserve"> REGULAR </w:t>
-      </w:r>
-      <w:proofErr w:type="spellStart"/>
-      <w:r>
-        <w:rPr>
-          <w:rFonts w:ascii="Times New Roman" w:hAnsi="Times New Roman" w:cs="Times New Roman"/>
-          <w:sz w:val="24"/>
-        </w:rPr>
-        <w:t>tipa</w:t>
-      </w:r>
-      <w:proofErr w:type="spellEnd"/>
+        <w:t>)</w:t>
+      </w:r>
       <w:r>
         <w:rPr>
           <w:rFonts w:ascii="Times New Roman" w:hAnsi="Times New Roman" w:cs="Times New Roman"/>
@@ -8068,8 +7890,6 @@
       <w:pPr>
         <w:jc w:val="both"/>
       </w:pPr>
-      <w:bookmarkStart w:id="2" w:name="_GoBack"/>
-      <w:bookmarkEnd w:id="2"/>
       <w:r>
         <w:lastRenderedPageBreak/>
         <w:br w:type="page"/>
@@ -9514,6 +9334,7 @@
   <w:style w:type="character" w:default="1" w:styleId="DefaultParagraphFont">
     <w:name w:val="Default Paragraph Font"/>
     <w:uiPriority w:val="1"/>
+    <w:semiHidden/>
     <w:unhideWhenUsed/>
   </w:style>
   <w:style w:type="table" w:default="1" w:styleId="TableNormal">
@@ -10312,7 +10133,7 @@
 </file>
 
 <file path=customXml/itemProps1.xml><?xml version="1.0" encoding="utf-8"?>
-<ds:datastoreItem xmlns:ds="http://schemas.openxmlformats.org/officeDocument/2006/customXml" ds:itemID="{DB2F0C5F-2E7D-4105-B95A-246A376B0C27}">
+<ds:datastoreItem xmlns:ds="http://schemas.openxmlformats.org/officeDocument/2006/customXml" ds:itemID="{C7C45F9F-A65D-49CA-80C9-4D92FB894EB5}">
   <ds:schemaRefs>
     <ds:schemaRef ds:uri="http://schemas.openxmlformats.org/officeDocument/2006/bibliography"/>
   </ds:schemaRefs>

</xml_diff>